<commit_message>
Update UC-Recherche de films.docx
</commit_message>
<xml_diff>
--- a/Documentation Hermès/Conception/use case/UC-Recherche de films.docx
+++ b/Documentation Hermès/Conception/use case/UC-Recherche de films.docx
@@ -526,19 +526,7 @@
               <w:t xml:space="preserve">Etape 3 : </w:t>
             </w:r>
             <w:r>
-              <w:t>actualisation de la liste des films avec le</w:t>
-            </w:r>
-            <w:r>
-              <w:t>/les</w:t>
-            </w:r>
-            <w:r>
-              <w:t xml:space="preserve"> critère</w:t>
-            </w:r>
-            <w:r>
-              <w:t>s</w:t>
-            </w:r>
-            <w:r>
-              <w:t xml:space="preserve"> de recherche</w:t>
+              <w:t>actualisation de la liste des films avec le/les critères de recherche</w:t>
             </w:r>
           </w:p>
         </w:tc>
@@ -609,19 +597,7 @@
               <w:t xml:space="preserve">Etape 3 : </w:t>
             </w:r>
             <w:r>
-              <w:t>actualisation de la liste des films avec le</w:t>
-            </w:r>
-            <w:r>
-              <w:t>/les</w:t>
-            </w:r>
-            <w:r>
-              <w:t xml:space="preserve"> critère</w:t>
-            </w:r>
-            <w:r>
-              <w:t>s</w:t>
-            </w:r>
-            <w:r>
-              <w:t xml:space="preserve"> de recherche</w:t>
+              <w:t>actualisation de la liste des films avec le/les critères de recherche</w:t>
             </w:r>
           </w:p>
         </w:tc>
@@ -633,105 +609,22 @@
           </w:tcPr>
           <w:p>
             <w:r>
-              <w:t>Déroulement des événements</w:t>
-            </w:r>
-            <w:r>
-              <w:t>#3</w:t>
-            </w:r>
-          </w:p>
-          <w:p/>
-          <w:p>
-            <w:r>
-              <w:t>Modification des informations d’un compte</w:t>
-            </w:r>
-          </w:p>
-        </w:tc>
-        <w:tc>
-          <w:tcPr>
-            <w:tcW w:w="3021" w:type="dxa"/>
-          </w:tcPr>
-          <w:p>
-            <w:pPr>
-              <w:rPr>
-                <w:b/>
-                <w:bCs/>
-              </w:rPr>
-            </w:pPr>
-            <w:r>
-              <w:rPr>
-                <w:b/>
-                <w:bCs/>
-              </w:rPr>
-              <w:t>Action de l’acteur</w:t>
-            </w:r>
-          </w:p>
-          <w:p>
-            <w:pPr>
-              <w:rPr>
-                <w:b/>
-                <w:bCs/>
-              </w:rPr>
-            </w:pPr>
-          </w:p>
-          <w:p>
-            <w:r>
-              <w:t xml:space="preserve">Etape 1 : </w:t>
-            </w:r>
-            <w:r>
-              <w:t>Un administrateur</w:t>
-            </w:r>
-            <w:r>
-              <w:t xml:space="preserve"> veut modifier les informations d’un compte </w:t>
-            </w:r>
-          </w:p>
-        </w:tc>
-        <w:tc>
-          <w:tcPr>
-            <w:tcW w:w="3021" w:type="dxa"/>
-          </w:tcPr>
-          <w:p>
-            <w:pPr>
-              <w:rPr>
-                <w:b/>
-                <w:bCs/>
-              </w:rPr>
-            </w:pPr>
-            <w:r>
-              <w:rPr>
-                <w:b/>
-                <w:bCs/>
-              </w:rPr>
-              <w:t>Réaction du système</w:t>
-            </w:r>
-          </w:p>
-          <w:p>
-            <w:pPr>
-              <w:rPr>
-                <w:b/>
-                <w:bCs/>
-              </w:rPr>
-            </w:pPr>
-          </w:p>
-          <w:p>
-            <w:r>
-              <w:t>Etape 2 :</w:t>
-            </w:r>
-            <w:r>
-              <w:t xml:space="preserve"> Le système envoie une requête à l’API pour récupérer les informations du compte.</w:t>
-            </w:r>
-          </w:p>
-          <w:p/>
-          <w:p>
-            <w:r>
-              <w:t xml:space="preserve">Etape 3 : </w:t>
-            </w:r>
-            <w:r>
-              <w:t>Le système retourne les informations du compte sous forme modifiable</w:t>
-            </w:r>
-          </w:p>
-          <w:p>
-            <w:bookmarkStart w:id="0" w:name="_GoBack"/>
-            <w:bookmarkEnd w:id="0"/>
+              <w:t>Conclusion</w:t>
+            </w:r>
+          </w:p>
+        </w:tc>
+        <w:tc>
+          <w:tcPr>
+            <w:tcW w:w="6042" w:type="dxa"/>
+            <w:gridSpan w:val="2"/>
+          </w:tcPr>
+          <w:p>
+            <w:r>
+              <w:t xml:space="preserve">Le système propose une </w:t>
+            </w:r>
+            <w:r>
+              <w:t>recherche par nom sur les films ainsi que des filtres avec les informations des films</w:t>
+            </w:r>
           </w:p>
         </w:tc>
       </w:tr>
@@ -742,8 +635,7 @@
           </w:tcPr>
           <w:p>
             <w:r>
-              <w:lastRenderedPageBreak/>
-              <w:t>Conclusion</w:t>
+              <w:t>Règles de fonctionnement</w:t>
             </w:r>
           </w:p>
         </w:tc>
@@ -754,47 +646,16 @@
           </w:tcPr>
           <w:p>
             <w:r>
-              <w:t xml:space="preserve">Le système propose une </w:t>
-            </w:r>
-            <w:r>
-              <w:t>création</w:t>
-            </w:r>
-            <w:r>
-              <w:t xml:space="preserve"> de compte ainsi qu’un CRUD sur son compte et, pour les administrateurs, ceux des autres</w:t>
-            </w:r>
-          </w:p>
-        </w:tc>
-      </w:tr>
-      <w:tr>
-        <w:tc>
-          <w:tcPr>
-            <w:tcW w:w="3020" w:type="dxa"/>
-          </w:tcPr>
-          <w:p>
-            <w:r>
-              <w:t>Règles de fonctionnement</w:t>
-            </w:r>
-          </w:p>
-        </w:tc>
-        <w:tc>
-          <w:tcPr>
-            <w:tcW w:w="6042" w:type="dxa"/>
-            <w:gridSpan w:val="2"/>
-          </w:tcPr>
-          <w:p>
-            <w:r>
-              <w:t xml:space="preserve">L'administrateur à un compte valide ; </w:t>
-            </w:r>
-          </w:p>
-          <w:p>
-            <w:r>
               <w:t>La BD et le serveur web sont disponibles.</w:t>
             </w:r>
           </w:p>
         </w:tc>
       </w:tr>
     </w:tbl>
-    <w:p/>
+    <w:p>
+      <w:bookmarkStart w:id="0" w:name="_GoBack"/>
+      <w:bookmarkEnd w:id="0"/>
+    </w:p>
     <w:sectPr>
       <w:headerReference w:type="default" r:id="rId7"/>
       <w:pgSz w:w="11906" w:h="16838"/>
@@ -1701,7 +1562,7 @@
 </file>
 
 <file path=customXml/itemProps1.xml><?xml version="1.0" encoding="utf-8"?>
-<ds:datastoreItem xmlns:ds="http://schemas.openxmlformats.org/officeDocument/2006/customXml" ds:itemID="{6DE6A270-52DF-4E99-8E8E-C3A6EB2AE499}">
+<ds:datastoreItem xmlns:ds="http://schemas.openxmlformats.org/officeDocument/2006/customXml" ds:itemID="{2FD91146-FEFF-4B8F-A77F-DBBEB2D6EB8B}">
   <ds:schemaRefs>
     <ds:schemaRef ds:uri="http://schemas.openxmlformats.org/officeDocument/2006/bibliography"/>
   </ds:schemaRefs>

</xml_diff>